<commit_message>
Atualização treinamento em pares
</commit_message>
<xml_diff>
--- a/Auto avaliação - Treinamento em pares.docx
+++ b/Auto avaliação - Treinamento em pares.docx
@@ -1190,6 +1190,9 @@
               <w:spacing w:line="240" w:lineRule="auto"/>
               <w:jc w:val="center"/>
             </w:pPr>
+            <w:r>
+              <w:t>3</w:t>
+            </w:r>
           </w:p>
         </w:tc>
         <w:tc>
@@ -1210,6 +1213,9 @@
               <w:spacing w:line="240" w:lineRule="auto"/>
               <w:jc w:val="center"/>
             </w:pPr>
+            <w:r>
+              <w:t>2</w:t>
+            </w:r>
           </w:p>
         </w:tc>
         <w:tc>
@@ -1230,6 +1236,9 @@
               <w:spacing w:line="240" w:lineRule="auto"/>
               <w:jc w:val="center"/>
             </w:pPr>
+            <w:r>
+              <w:t>2</w:t>
+            </w:r>
           </w:p>
         </w:tc>
         <w:tc>
@@ -1250,6 +1259,9 @@
               <w:spacing w:line="240" w:lineRule="auto"/>
               <w:jc w:val="center"/>
             </w:pPr>
+            <w:r>
+              <w:t>4</w:t>
+            </w:r>
           </w:p>
         </w:tc>
         <w:tc>
@@ -1270,6 +1282,9 @@
               <w:spacing w:line="240" w:lineRule="auto"/>
               <w:jc w:val="center"/>
             </w:pPr>
+            <w:r>
+              <w:t>3</w:t>
+            </w:r>
           </w:p>
         </w:tc>
         <w:tc>
@@ -1290,6 +1305,9 @@
               <w:spacing w:line="240" w:lineRule="auto"/>
               <w:jc w:val="center"/>
             </w:pPr>
+            <w:r>
+              <w:t>3</w:t>
+            </w:r>
           </w:p>
         </w:tc>
         <w:tc>
@@ -1310,6 +1328,9 @@
               <w:spacing w:line="240" w:lineRule="auto"/>
               <w:jc w:val="center"/>
             </w:pPr>
+            <w:r>
+              <w:t>4</w:t>
+            </w:r>
           </w:p>
         </w:tc>
         <w:tc>
@@ -1330,6 +1351,9 @@
               <w:spacing w:line="240" w:lineRule="auto"/>
               <w:jc w:val="center"/>
             </w:pPr>
+            <w:r>
+              <w:t>2</w:t>
+            </w:r>
           </w:p>
         </w:tc>
       </w:tr>
@@ -3885,9 +3909,6 @@
               <w:spacing w:line="240" w:lineRule="auto"/>
               <w:jc w:val="center"/>
             </w:pPr>
-            <w:r>
-              <w:t>3</w:t>
-            </w:r>
           </w:p>
         </w:tc>
       </w:tr>
@@ -5108,8 +5129,6 @@
             <w:r>
               <w:t>, escrevendo e avaliando o desenvolvimento do planejado</w:t>
             </w:r>
-            <w:bookmarkStart w:id="0" w:name="_GoBack"/>
-            <w:bookmarkEnd w:id="0"/>
           </w:p>
           <w:p>
             <w:pPr>
@@ -5228,11 +5247,9 @@
             </w:r>
           </w:p>
           <w:p>
-            <w:pPr>
-              <w:rPr>
-                <w:b/>
-              </w:rPr>
-            </w:pPr>
+            <w:r>
+              <w:t>Nos dois pontos é a Persistência.</w:t>
+            </w:r>
           </w:p>
           <w:p>
             <w:pPr>
@@ -5295,6 +5312,17 @@
               <w:widowControl w:val="0"/>
               <w:spacing w:line="240" w:lineRule="auto"/>
             </w:pPr>
+            <w:r>
+              <w:t xml:space="preserve">Todos se mantiveram ou tiveram uma queda, mas se for para citar uma evolução, diria que seria a proatividade, pois devido a alguns fatores tenho puxado mais </w:t>
+            </w:r>
+            <w:proofErr w:type="spellStart"/>
+            <w:r>
+              <w:t>a</w:t>
+            </w:r>
+            <w:proofErr w:type="spellEnd"/>
+            <w:r>
+              <w:t xml:space="preserve"> frente do que só esperar os demais do grupo para tomar uma atitude.</w:t>
+            </w:r>
           </w:p>
           <w:p>
             <w:pPr>
@@ -5323,6 +5351,7 @@
               <w:jc w:val="center"/>
             </w:pPr>
             <w:r>
+              <w:lastRenderedPageBreak/>
               <w:t>3</w:t>
             </w:r>
           </w:p>
@@ -5354,10 +5383,10 @@
           <w:p>
             <w:pPr>
               <w:spacing w:line="240" w:lineRule="auto"/>
-              <w:rPr>
-                <w:b/>
-              </w:rPr>
-            </w:pPr>
+            </w:pPr>
+            <w:r>
+              <w:t>Minha comunicação, buscar tentar ter uma comunicação mais ativa para tentar desenvolve-la mais.</w:t>
+            </w:r>
           </w:p>
           <w:p>
             <w:pPr>
@@ -7825,6 +7854,65 @@
       </w:r>
       <w:r>
         <w:t>respondendo, participando e sempre tranquilo e bem (Citou nesse ponto um trabalho em grupo que tivemos nas semana passada, onde eu fiz juntamente com o Eliel que o nosso companheiro mais participativo, extrovertido e que aparece muito, ele comenta que achou que não ia dar muito certo por ter essa grande diferença de personalidades minha e do Eliel, mas quando se foi feita a apresentação ele se surpreendeu, pois fiz muito bem e acompanhando o ritmo do Eliel).</w:t>
+      </w:r>
+    </w:p>
+    <w:p/>
+    <w:p/>
+    <w:p>
+      <w:pPr>
+        <w:rPr>
+          <w:b/>
+        </w:rPr>
+      </w:pPr>
+      <w:r>
+        <w:rPr>
+          <w:b/>
+        </w:rPr>
+        <w:t>FEEDBACK da</w:t>
+      </w:r>
+      <w:r>
+        <w:rPr>
+          <w:b/>
+        </w:rPr>
+        <w:t xml:space="preserve"> </w:t>
+      </w:r>
+      <w:r>
+        <w:rPr>
+          <w:b/>
+        </w:rPr>
+        <w:t>João Lucas de Souza Paz</w:t>
+      </w:r>
+      <w:r>
+        <w:rPr>
+          <w:b/>
+        </w:rPr>
+        <w:t>:</w:t>
+      </w:r>
+    </w:p>
+    <w:p/>
+    <w:p>
+      <w:r>
+        <w:t>Você é um cara muito inteligente isso é facilmente notável, e também é muito participativo principalmente na hora das atividades, eu acho isso muito importante p</w:t>
+      </w:r>
+      <w:r>
+        <w:t>or</w:t>
+      </w:r>
+      <w:r>
+        <w:t xml:space="preserve"> </w:t>
+      </w:r>
+      <w:r>
+        <w:t>q</w:t>
+      </w:r>
+      <w:r>
+        <w:t>ue</w:t>
+      </w:r>
+      <w:r>
+        <w:t xml:space="preserve"> nós faz entender as coisas de várias formas diferentes, e isso pega uma coisa que eu falo pra todo mundo e venho passando nos feedbacks para o pessoal, que é o fato de participar, isso faz com que a gente seja notado, e se destaque, aquele venho dit</w:t>
+      </w:r>
+      <w:bookmarkStart w:id="0" w:name="_GoBack"/>
+      <w:bookmarkEnd w:id="0"/>
+      <w:r>
+        <w:t>ado "quem não é visto não é notado", e você participa muito bem, e queria deixar esse feedback positivo para você.</w:t>
       </w:r>
     </w:p>
     <w:sectPr>
@@ -8536,7 +8624,7 @@
   <w:style w:type="paragraph" w:default="1" w:styleId="Normal">
     <w:name w:val="Normal"/>
     <w:qFormat/>
-    <w:rsid w:val="00513E56"/>
+    <w:rsid w:val="00C73146"/>
   </w:style>
   <w:style w:type="paragraph" w:styleId="Ttulo1">
     <w:name w:val="heading 1"/>

</xml_diff>

<commit_message>
Adicionando atividade 1 bloco 2
</commit_message>
<xml_diff>
--- a/Auto avaliação - Treinamento em pares.docx
+++ b/Auto avaliação - Treinamento em pares.docx
@@ -7868,8 +7868,16 @@
         <w:rPr>
           <w:b/>
         </w:rPr>
-        <w:t>FEEDBACK da</w:t>
+        <w:t>FEEDBACK d</w:t>
       </w:r>
+      <w:r>
+        <w:rPr>
+          <w:b/>
+        </w:rPr>
+        <w:t>o</w:t>
+      </w:r>
+      <w:bookmarkStart w:id="0" w:name="_GoBack"/>
+      <w:bookmarkEnd w:id="0"/>
       <w:r>
         <w:rPr>
           <w:b/>
@@ -7907,12 +7915,90 @@
         <w:t>ue</w:t>
       </w:r>
       <w:r>
-        <w:t xml:space="preserve"> nós faz entender as coisas de várias formas diferentes, e isso pega uma coisa que eu falo pra todo mundo e venho passando nos feedbacks para o pessoal, que é o fato de participar, isso faz com que a gente seja notado, e se destaque, aquele venho dit</w:t>
+        <w:t xml:space="preserve"> nós faz entender as coisas de várias formas diferentes, e isso pega uma coisa que eu falo pra todo mundo e venho passando nos feedbacks para o pessoal, que é o fato de participar, isso faz com que a gente seja notado, e se destaque, aquele venho ditado "quem não é visto não é notado", e você participa muito bem, e queria deixar esse feedback positivo para você.</w:t>
       </w:r>
-      <w:bookmarkStart w:id="0" w:name="_GoBack"/>
-      <w:bookmarkEnd w:id="0"/>
+    </w:p>
+    <w:p/>
+    <w:p/>
+    <w:p/>
+    <w:p/>
+    <w:p>
+      <w:pPr>
+        <w:rPr>
+          <w:b/>
+        </w:rPr>
+      </w:pPr>
       <w:r>
-        <w:t>ado "quem não é visto não é notado", e você participa muito bem, e queria deixar esse feedback positivo para você.</w:t>
+        <w:rPr>
+          <w:b/>
+        </w:rPr>
+        <w:lastRenderedPageBreak/>
+        <w:t>FEEDBACK do Carlos</w:t>
+      </w:r>
+      <w:r>
+        <w:rPr>
+          <w:b/>
+        </w:rPr>
+        <w:t>:</w:t>
+      </w:r>
+    </w:p>
+    <w:p/>
+    <w:p>
+      <w:proofErr w:type="gramStart"/>
+      <w:r>
+        <w:t>em</w:t>
+      </w:r>
+      <w:proofErr w:type="gramEnd"/>
+      <w:r>
+        <w:t xml:space="preserve"> relação a apresentação do projeto </w:t>
+      </w:r>
+      <w:proofErr w:type="spellStart"/>
+      <w:r>
+        <w:t>java</w:t>
+      </w:r>
+      <w:proofErr w:type="spellEnd"/>
+      <w:r>
+        <w:t xml:space="preserve">, vi que sua equipe realizou um bom trabalho juntamente com a sua boa  participação no projeto, além disso, verifiquei o seu </w:t>
+      </w:r>
+      <w:proofErr w:type="spellStart"/>
+      <w:r>
+        <w:t>github</w:t>
+      </w:r>
+      <w:proofErr w:type="spellEnd"/>
+      <w:r>
+        <w:t xml:space="preserve"> e </w:t>
+      </w:r>
+      <w:proofErr w:type="spellStart"/>
+      <w:r>
+        <w:t>linkedin</w:t>
+      </w:r>
+      <w:proofErr w:type="spellEnd"/>
+      <w:r>
+        <w:t xml:space="preserve"> notei que o </w:t>
+      </w:r>
+      <w:proofErr w:type="spellStart"/>
+      <w:r>
+        <w:t>Sr</w:t>
+      </w:r>
+      <w:proofErr w:type="spellEnd"/>
+      <w:r>
+        <w:t xml:space="preserve"> é formado em engenharia de telecomunicações então já tem uma certa experiência com programação e isso é algo bom afinal o </w:t>
+      </w:r>
+      <w:proofErr w:type="spellStart"/>
+      <w:r>
+        <w:t>Sr</w:t>
+      </w:r>
+      <w:proofErr w:type="spellEnd"/>
+      <w:r>
+        <w:t xml:space="preserve"> </w:t>
+      </w:r>
+      <w:proofErr w:type="spellStart"/>
+      <w:r>
+        <w:t>ja</w:t>
+      </w:r>
+      <w:proofErr w:type="spellEnd"/>
+      <w:r>
+        <w:t xml:space="preserve"> possui alguma experiência e um contato com a programação e uma experiência com trabalho em equipe.  Logo, deve-se continuar desenvolvendo suas habilidades e sempre que possível aplicar a experiência de vida que o Senhor possui. Desse modo, é o tipo de profissional que pode criar boas ideias e fazer um bom trabalho desde que tenha colegas de trabalho capacitados.</w:t>
       </w:r>
     </w:p>
     <w:sectPr>
@@ -7997,7 +8083,7 @@
       <w:rPr>
         <w:noProof/>
       </w:rPr>
-      <w:t>10</w:t>
+      <w:t>12</w:t>
     </w:r>
     <w:r>
       <w:fldChar w:fldCharType="end"/>
@@ -8624,7 +8710,7 @@
   <w:style w:type="paragraph" w:default="1" w:styleId="Normal">
     <w:name w:val="Normal"/>
     <w:qFormat/>
-    <w:rsid w:val="00C73146"/>
+    <w:rsid w:val="00A00EC7"/>
   </w:style>
   <w:style w:type="paragraph" w:styleId="Ttulo1">
     <w:name w:val="heading 1"/>

</xml_diff>